<commit_message>
Log de Avances actualizado
</commit_message>
<xml_diff>
--- a/Objetivos de trabajo.docx
+++ b/Objetivos de trabajo.docx
@@ -584,410 +584,6 @@
         </w:rPr>
         <w:t xml:space="preserve"> 7 horas).</w:t>
       </w:r>
-    </w:p>
-    <w:p>
-      <w:pPr>
-        <w:rPr>
-          <w:lang w:val="es-ES"/>
-        </w:rPr>
-      </w:pPr>
-    </w:p>
-    <w:p>
-      <w:pPr>
-        <w:rPr>
-          <w:b/>
-          <w:bCs/>
-          <w:lang w:val="es-ES"/>
-        </w:rPr>
-      </w:pPr>
-      <w:r>
-        <w:rPr>
-          <w:b/>
-          <w:bCs/>
-          <w:lang w:val="es-ES"/>
-        </w:rPr>
-        <w:t>Entrega de Avances 2.</w:t>
-      </w:r>
-    </w:p>
-    <w:p>
-      <w:pPr>
-        <w:pStyle w:val="ListParagraph"/>
-        <w:numPr>
-          <w:ilvl w:val="0"/>
-          <w:numId w:val="2"/>
-        </w:numPr>
-        <w:rPr>
-          <w:lang w:val="es-ES"/>
-        </w:rPr>
-      </w:pPr>
-      <w:r>
-        <w:rPr>
-          <w:lang w:val="es-ES"/>
-        </w:rPr>
-        <w:t>Se añadieron 11 modelos de objetos que se pueden encontrar en un laboratorio u hospital para la ambientación de los niveles.</w:t>
-      </w:r>
-    </w:p>
-    <w:p>
-      <w:pPr>
-        <w:rPr>
-          <w:lang w:val="es-ES"/>
-        </w:rPr>
-      </w:pPr>
-      <w:r>
-        <w:rPr>
-          <w:noProof/>
-          <w:lang w:val="es-ES"/>
-        </w:rPr>
-        <w:drawing>
-          <wp:inline distT="0" distB="0" distL="0" distR="0" wp14:anchorId="40115E96" wp14:editId="7566723C">
-            <wp:extent cx="3430828" cy="1860630"/>
-            <wp:effectExtent l="0" t="0" r="0" b="6350"/>
-            <wp:docPr id="697636347" name="Picture 1" descr="A picture containing sky, screenshot, pc game, video game software&#10;&#10;Description automatically generated"/>
-            <wp:cNvGraphicFramePr>
-              <a:graphicFrameLocks xmlns:a="http://schemas.openxmlformats.org/drawingml/2006/main" noChangeAspect="1"/>
-            </wp:cNvGraphicFramePr>
-            <a:graphic xmlns:a="http://schemas.openxmlformats.org/drawingml/2006/main">
-              <a:graphicData uri="http://schemas.openxmlformats.org/drawingml/2006/picture">
-                <pic:pic xmlns:pic="http://schemas.openxmlformats.org/drawingml/2006/picture">
-                  <pic:nvPicPr>
-                    <pic:cNvPr id="697636347" name="Picture 1" descr="A picture containing sky, screenshot, pc game, video game software&#10;&#10;Description automatically generated"/>
-                    <pic:cNvPicPr>
-                      <a:picLocks noChangeAspect="1" noChangeArrowheads="1"/>
-                    </pic:cNvPicPr>
-                  </pic:nvPicPr>
-                  <pic:blipFill>
-                    <a:blip r:embed="rId5" cstate="print">
-                      <a:extLst>
-                        <a:ext uri="{28A0092B-C50C-407E-A947-70E740481C1C}">
-                          <a14:useLocalDpi xmlns:a14="http://schemas.microsoft.com/office/drawing/2010/main" val="0"/>
-                        </a:ext>
-                      </a:extLst>
-                    </a:blip>
-                    <a:srcRect/>
-                    <a:stretch>
-                      <a:fillRect/>
-                    </a:stretch>
-                  </pic:blipFill>
-                  <pic:spPr bwMode="auto">
-                    <a:xfrm>
-                      <a:off x="0" y="0"/>
-                      <a:ext cx="3433793" cy="1862238"/>
-                    </a:xfrm>
-                    <a:prstGeom prst="rect">
-                      <a:avLst/>
-                    </a:prstGeom>
-                    <a:noFill/>
-                    <a:ln>
-                      <a:noFill/>
-                    </a:ln>
-                  </pic:spPr>
-                </pic:pic>
-              </a:graphicData>
-            </a:graphic>
-          </wp:inline>
-        </w:drawing>
-      </w:r>
-    </w:p>
-    <w:p>
-      <w:pPr>
-        <w:pStyle w:val="ListParagraph"/>
-        <w:numPr>
-          <w:ilvl w:val="0"/>
-          <w:numId w:val="2"/>
-        </w:numPr>
-        <w:rPr>
-          <w:lang w:val="es-ES"/>
-        </w:rPr>
-      </w:pPr>
-      <w:r>
-        <w:rPr>
-          <w:lang w:val="es-ES"/>
-        </w:rPr>
-        <w:t xml:space="preserve">Se añadió la clase </w:t>
-      </w:r>
-      <w:proofErr w:type="spellStart"/>
-      <w:r>
-        <w:rPr>
-          <w:lang w:val="es-ES"/>
-        </w:rPr>
-        <w:t>Char</w:t>
-      </w:r>
-      <w:proofErr w:type="spellEnd"/>
-      <w:r>
-        <w:rPr>
-          <w:lang w:val="es-ES"/>
-        </w:rPr>
-        <w:t xml:space="preserve"> que es la clase base de los personajes dentro del juego, tanto el jugador, como enemigos, a partir de extender esta clase se formaran los enemigos.</w:t>
-      </w:r>
-    </w:p>
-    <w:p>
-      <w:pPr>
-        <w:pStyle w:val="ListParagraph"/>
-        <w:numPr>
-          <w:ilvl w:val="0"/>
-          <w:numId w:val="2"/>
-        </w:numPr>
-        <w:rPr>
-          <w:lang w:val="es-ES"/>
-        </w:rPr>
-      </w:pPr>
-      <w:r>
-        <w:rPr>
-          <w:lang w:val="es-ES"/>
-        </w:rPr>
-        <w:lastRenderedPageBreak/>
-        <w:t xml:space="preserve">Los </w:t>
-      </w:r>
-      <w:proofErr w:type="gramStart"/>
-      <w:r>
-        <w:rPr>
-          <w:lang w:val="es-ES"/>
-        </w:rPr>
-        <w:t>personajes(</w:t>
-      </w:r>
-      <w:proofErr w:type="spellStart"/>
-      <w:proofErr w:type="gramEnd"/>
-      <w:r>
-        <w:rPr>
-          <w:lang w:val="es-ES"/>
-        </w:rPr>
-        <w:t>Char</w:t>
-      </w:r>
-      <w:proofErr w:type="spellEnd"/>
-      <w:r>
-        <w:rPr>
-          <w:lang w:val="es-ES"/>
-        </w:rPr>
-        <w:t xml:space="preserve">) tienen una </w:t>
-      </w:r>
-      <w:proofErr w:type="spellStart"/>
-      <w:r>
-        <w:rPr>
-          <w:lang w:val="es-ES"/>
-        </w:rPr>
-        <w:t>maquina</w:t>
-      </w:r>
-      <w:proofErr w:type="spellEnd"/>
-      <w:r>
-        <w:rPr>
-          <w:lang w:val="es-ES"/>
-        </w:rPr>
-        <w:t xml:space="preserve"> de estados que regula el movimiento del personaje, para el movimiento del personaje se agregaron estados de “</w:t>
-      </w:r>
-      <w:proofErr w:type="spellStart"/>
-      <w:r>
-        <w:rPr>
-          <w:lang w:val="es-ES"/>
-        </w:rPr>
-        <w:t>Iddle</w:t>
-      </w:r>
-      <w:proofErr w:type="spellEnd"/>
-      <w:r>
-        <w:rPr>
-          <w:lang w:val="es-ES"/>
-        </w:rPr>
-        <w:t>”, “</w:t>
-      </w:r>
-      <w:proofErr w:type="spellStart"/>
-      <w:r>
-        <w:rPr>
-          <w:lang w:val="es-ES"/>
-        </w:rPr>
-        <w:t>Moving</w:t>
-      </w:r>
-      <w:proofErr w:type="spellEnd"/>
-      <w:r>
-        <w:rPr>
-          <w:lang w:val="es-ES"/>
-        </w:rPr>
-        <w:t>” y “</w:t>
-      </w:r>
-      <w:proofErr w:type="spellStart"/>
-      <w:r>
-        <w:rPr>
-          <w:lang w:val="es-ES"/>
-        </w:rPr>
-        <w:t>Shooting</w:t>
-      </w:r>
-      <w:proofErr w:type="spellEnd"/>
-      <w:r>
-        <w:rPr>
-          <w:lang w:val="es-ES"/>
-        </w:rPr>
-        <w:t>”.</w:t>
-      </w:r>
-    </w:p>
-    <w:p>
-      <w:pPr>
-        <w:pStyle w:val="ListParagraph"/>
-        <w:numPr>
-          <w:ilvl w:val="0"/>
-          <w:numId w:val="2"/>
-        </w:numPr>
-        <w:rPr>
-          <w:lang w:val="es-ES"/>
-        </w:rPr>
-      </w:pPr>
-      <w:r>
-        <w:rPr>
-          <w:lang w:val="es-ES"/>
-        </w:rPr>
-        <w:t>Se añadió el código para el movimiento del personaje.</w:t>
-      </w:r>
-    </w:p>
-    <w:p>
-      <w:pPr>
-        <w:pStyle w:val="ListParagraph"/>
-        <w:numPr>
-          <w:ilvl w:val="1"/>
-          <w:numId w:val="2"/>
-        </w:numPr>
-        <w:rPr>
-          <w:lang w:val="es-ES"/>
-        </w:rPr>
-      </w:pPr>
-      <w:r>
-        <w:rPr>
-          <w:lang w:val="es-ES"/>
-        </w:rPr>
-        <w:t xml:space="preserve">El personaje se mueve en línea recta hacia el lugar donde se le dé </w:t>
-      </w:r>
-      <w:proofErr w:type="spellStart"/>
-      <w:proofErr w:type="gramStart"/>
-      <w:r>
-        <w:rPr>
-          <w:lang w:val="es-ES"/>
-        </w:rPr>
-        <w:t>click</w:t>
-      </w:r>
-      <w:proofErr w:type="spellEnd"/>
-      <w:proofErr w:type="gramEnd"/>
-      <w:r>
-        <w:rPr>
-          <w:lang w:val="es-ES"/>
-        </w:rPr>
-        <w:t>.</w:t>
-      </w:r>
-    </w:p>
-    <w:p>
-      <w:pPr>
-        <w:pStyle w:val="ListParagraph"/>
-        <w:numPr>
-          <w:ilvl w:val="1"/>
-          <w:numId w:val="2"/>
-        </w:numPr>
-        <w:rPr>
-          <w:lang w:val="es-ES"/>
-        </w:rPr>
-      </w:pPr>
-      <w:r>
-        <w:rPr>
-          <w:lang w:val="es-ES"/>
-        </w:rPr>
-        <w:t xml:space="preserve">El personaje principal puede disparar dando </w:t>
-      </w:r>
-      <w:proofErr w:type="spellStart"/>
-      <w:proofErr w:type="gramStart"/>
-      <w:r>
-        <w:rPr>
-          <w:lang w:val="es-ES"/>
-        </w:rPr>
-        <w:t>click</w:t>
-      </w:r>
-      <w:proofErr w:type="spellEnd"/>
-      <w:proofErr w:type="gramEnd"/>
-      <w:r>
-        <w:rPr>
-          <w:lang w:val="es-ES"/>
-        </w:rPr>
-        <w:t>, el disparó saldrá en la dirección a la que se encuentre el mouse, dependiendo del rango de la bala esta desaparecerá luego de determinada distancia recorrida.</w:t>
-      </w:r>
-    </w:p>
-    <w:p>
-      <w:pPr>
-        <w:rPr>
-          <w:lang w:val="es-ES"/>
-        </w:rPr>
-      </w:pPr>
-      <w:r>
-        <w:rPr>
-          <w:noProof/>
-          <w:lang w:val="es-ES"/>
-        </w:rPr>
-        <w:drawing>
-          <wp:inline distT="0" distB="0" distL="0" distR="0" wp14:anchorId="76396E84" wp14:editId="1451AE93">
-            <wp:extent cx="3711694" cy="1909268"/>
-            <wp:effectExtent l="0" t="0" r="3175" b="0"/>
-            <wp:docPr id="301759508" name="Picture 2" descr="A screenshot of a video game&#10;&#10;Description automatically generated"/>
-            <wp:cNvGraphicFramePr>
-              <a:graphicFrameLocks xmlns:a="http://schemas.openxmlformats.org/drawingml/2006/main" noChangeAspect="1"/>
-            </wp:cNvGraphicFramePr>
-            <a:graphic xmlns:a="http://schemas.openxmlformats.org/drawingml/2006/main">
-              <a:graphicData uri="http://schemas.openxmlformats.org/drawingml/2006/picture">
-                <pic:pic xmlns:pic="http://schemas.openxmlformats.org/drawingml/2006/picture">
-                  <pic:nvPicPr>
-                    <pic:cNvPr id="301759508" name="Picture 2" descr="A screenshot of a video game&#10;&#10;Description automatically generated"/>
-                    <pic:cNvPicPr>
-                      <a:picLocks noChangeAspect="1" noChangeArrowheads="1"/>
-                    </pic:cNvPicPr>
-                  </pic:nvPicPr>
-                  <pic:blipFill>
-                    <a:blip r:embed="rId6" cstate="print">
-                      <a:extLst>
-                        <a:ext uri="{28A0092B-C50C-407E-A947-70E740481C1C}">
-                          <a14:useLocalDpi xmlns:a14="http://schemas.microsoft.com/office/drawing/2010/main" val="0"/>
-                        </a:ext>
-                      </a:extLst>
-                    </a:blip>
-                    <a:srcRect/>
-                    <a:stretch>
-                      <a:fillRect/>
-                    </a:stretch>
-                  </pic:blipFill>
-                  <pic:spPr bwMode="auto">
-                    <a:xfrm>
-                      <a:off x="0" y="0"/>
-                      <a:ext cx="3723793" cy="1915491"/>
-                    </a:xfrm>
-                    <a:prstGeom prst="rect">
-                      <a:avLst/>
-                    </a:prstGeom>
-                    <a:noFill/>
-                    <a:ln>
-                      <a:noFill/>
-                    </a:ln>
-                  </pic:spPr>
-                </pic:pic>
-              </a:graphicData>
-            </a:graphic>
-          </wp:inline>
-        </w:drawing>
-      </w:r>
-    </w:p>
-    <w:p>
-      <w:pPr>
-        <w:pStyle w:val="ListParagraph"/>
-        <w:numPr>
-          <w:ilvl w:val="0"/>
-          <w:numId w:val="2"/>
-        </w:numPr>
-        <w:rPr>
-          <w:lang w:val="es-ES"/>
-        </w:rPr>
-      </w:pPr>
-      <w:r>
-        <w:rPr>
-          <w:lang w:val="es-ES"/>
-        </w:rPr>
-        <w:t>Se añadió un script para mantener la cámara a la misma altura en un plano, siguiendo al personaje.</w:t>
-      </w:r>
-    </w:p>
-    <w:p>
-      <w:pPr>
-        <w:rPr>
-          <w:lang w:val="es-ES"/>
-        </w:rPr>
-      </w:pPr>
     </w:p>
     <w:sectPr>
       <w:pgSz w:w="12240" w:h="15840"/>

</xml_diff>